<commit_message>
updating watson studio link to document
</commit_message>
<xml_diff>
--- a/Aprendizaje_Automatico/Evidencia-2/Evidencia 2 - Ruben Alejandro Deambrossi.docx
+++ b/Aprendizaje_Automatico/Evidencia-2/Evidencia 2 - Ruben Alejandro Deambrossi.docx
@@ -186,7 +186,14 @@
               <w:rPr>
                 <w:rFonts w:ascii="Arial" w:hAnsi="Arial" w:cs="Arial"/>
               </w:rPr>
-              <w:t>Rolando Evelio Pérez Vers</w:t>
+              <w:t xml:space="preserve">Rolando Evelio Pérez </w:t>
+            </w:r>
+            <w:proofErr w:type="spellStart"/>
+            <w:r>
+              <w:rPr>
+                <w:rFonts w:ascii="Arial" w:hAnsi="Arial" w:cs="Arial"/>
+              </w:rPr>
+              <w:t>Vers</w:t>
             </w:r>
             <w:r>
               <w:rPr>
@@ -198,7 +205,14 @@
               <w:rPr>
                 <w:rFonts w:ascii="Arial" w:hAnsi="Arial" w:cs="Arial"/>
               </w:rPr>
-              <w:t xml:space="preserve">n </w:t>
+              <w:t>n</w:t>
+            </w:r>
+            <w:proofErr w:type="spellEnd"/>
+            <w:r>
+              <w:rPr>
+                <w:rFonts w:ascii="Arial" w:hAnsi="Arial" w:cs="Arial"/>
+              </w:rPr>
+              <w:t xml:space="preserve"> </w:t>
             </w:r>
           </w:p>
         </w:tc>
@@ -629,6 +643,7 @@
         <w:jc w:val="both"/>
         <w:rPr>
           <w:rFonts w:ascii="Arial" w:hAnsi="Arial" w:cs="Arial"/>
+          <w:lang w:val="en-US"/>
         </w:rPr>
       </w:pPr>
       <w:r>
@@ -636,12 +651,14 @@
           <w:rFonts w:ascii="Arial" w:hAnsi="Arial" w:cs="Arial"/>
           <w:i/>
           <w:iCs/>
+          <w:lang w:val="en-US"/>
         </w:rPr>
         <w:t>Proyecto Watson Studio</w:t>
       </w:r>
       <w:r>
         <w:rPr>
           <w:rFonts w:ascii="Arial" w:hAnsi="Arial" w:cs="Arial"/>
+          <w:lang w:val="en-US"/>
         </w:rPr>
         <w:t xml:space="preserve">: </w:t>
       </w:r>
@@ -649,13 +666,39 @@
         <w:rPr>
           <w:rFonts w:ascii="Arial" w:hAnsi="Arial" w:cs="Arial"/>
         </w:rPr>
-        <w:t>Tuve p</w:t>
-      </w:r>
-      <w:r>
-        <w:rPr>
-          <w:rFonts w:ascii="Arial" w:hAnsi="Arial" w:cs="Arial"/>
-        </w:rPr>
-        <w:t>roblemas en generar el proyecto usando IBM Cloud.</w:t>
+        <w:fldChar w:fldCharType="begin"/>
+      </w:r>
+      <w:r>
+        <w:rPr>
+          <w:rFonts w:ascii="Arial" w:hAnsi="Arial" w:cs="Arial"/>
+          <w:lang w:val="en-US"/>
+        </w:rPr>
+        <w:instrText xml:space="preserve"> HYPERLINK "https://dataplatform.cloud.ibm.com/analytics/notebooks/v2/195b8926-e548-40bd-95e1-eb2419a1c401/view?access_token=4d65dea8bc94fba8d4549b08c5d89a482feeae70fc520da35ce25c71cb8a980c" </w:instrText>
+      </w:r>
+      <w:r>
+        <w:rPr>
+          <w:rFonts w:ascii="Arial" w:hAnsi="Arial" w:cs="Arial"/>
+        </w:rPr>
+      </w:r>
+      <w:r>
+        <w:rPr>
+          <w:rFonts w:ascii="Arial" w:hAnsi="Arial" w:cs="Arial"/>
+        </w:rPr>
+        <w:fldChar w:fldCharType="separate"/>
+      </w:r>
+      <w:r>
+        <w:rPr>
+          <w:rStyle w:val="Hyperlink"/>
+          <w:rFonts w:ascii="Arial" w:hAnsi="Arial" w:cs="Arial"/>
+          <w:lang w:val="en-US"/>
+        </w:rPr>
+        <w:t>Watson-Studio-Notebook-Evidencia-2.1</w:t>
+      </w:r>
+      <w:r>
+        <w:rPr>
+          <w:rFonts w:ascii="Arial" w:hAnsi="Arial" w:cs="Arial"/>
+        </w:rPr>
+        <w:fldChar w:fldCharType="end"/>
       </w:r>
     </w:p>
     <w:p>
@@ -668,6 +711,7 @@
           <w:rFonts w:ascii="Arial" w:hAnsi="Arial" w:cs="Arial"/>
           <w:i/>
           <w:iCs/>
+          <w:lang w:val="en-US"/>
         </w:rPr>
       </w:pPr>
     </w:p>
@@ -682,6 +726,7 @@
           <w:lang w:val="en-US"/>
         </w:rPr>
       </w:pPr>
+      <w:proofErr w:type="spellStart"/>
       <w:r>
         <w:rPr>
           <w:rFonts w:ascii="Arial" w:hAnsi="Arial" w:cs="Arial"/>
@@ -689,7 +734,17 @@
           <w:iCs/>
           <w:lang w:val="en-US"/>
         </w:rPr>
-        <w:t>Github Notebook</w:t>
+        <w:t>Github</w:t>
+      </w:r>
+      <w:proofErr w:type="spellEnd"/>
+      <w:r>
+        <w:rPr>
+          <w:rFonts w:ascii="Arial" w:hAnsi="Arial" w:cs="Arial"/>
+          <w:i/>
+          <w:iCs/>
+          <w:lang w:val="en-US"/>
+        </w:rPr>
+        <w:t xml:space="preserve"> Notebook</w:t>
       </w:r>
       <w:r>
         <w:rPr>
@@ -763,11 +818,19 @@
           <w:rFonts w:ascii="Arial" w:hAnsi="Arial" w:cs="Arial"/>
         </w:rPr>
       </w:pPr>
-      <w:r>
-        <w:rPr>
-          <w:rFonts w:ascii="Arial" w:hAnsi="Arial" w:cs="Arial"/>
-        </w:rPr>
-        <w:t>Github Notebook:</w:t>
+      <w:proofErr w:type="spellStart"/>
+      <w:r>
+        <w:rPr>
+          <w:rFonts w:ascii="Arial" w:hAnsi="Arial" w:cs="Arial"/>
+        </w:rPr>
+        <w:t>Github</w:t>
+      </w:r>
+      <w:proofErr w:type="spellEnd"/>
+      <w:r>
+        <w:rPr>
+          <w:rFonts w:ascii="Arial" w:hAnsi="Arial" w:cs="Arial"/>
+        </w:rPr>
+        <w:t xml:space="preserve"> Notebook:</w:t>
       </w:r>
       <w:r>
         <w:rPr>
@@ -838,11 +901,19 @@
           <w:rFonts w:ascii="Arial" w:hAnsi="Arial" w:cs="Arial"/>
         </w:rPr>
       </w:pPr>
-      <w:r>
-        <w:rPr>
-          <w:rFonts w:ascii="Arial" w:hAnsi="Arial" w:cs="Arial"/>
-        </w:rPr>
-        <w:t xml:space="preserve">Github Notebook: </w:t>
+      <w:proofErr w:type="spellStart"/>
+      <w:r>
+        <w:rPr>
+          <w:rFonts w:ascii="Arial" w:hAnsi="Arial" w:cs="Arial"/>
+        </w:rPr>
+        <w:t>Github</w:t>
+      </w:r>
+      <w:proofErr w:type="spellEnd"/>
+      <w:r>
+        <w:rPr>
+          <w:rFonts w:ascii="Arial" w:hAnsi="Arial" w:cs="Arial"/>
+        </w:rPr>
+        <w:t xml:space="preserve"> Notebook: </w:t>
       </w:r>
       <w:hyperlink r:id="rId9" w:history="1">
         <w:r>

</xml_diff>